<commit_message>
Substitutions for curly quotes to guillemets.
</commit_message>
<xml_diff>
--- a/amharic/literature/AchirYeEthiopiaTarik-EthiopianEducationMinister/src/AchirYeEthiopiaTarik-EthiopianEducationMinister.docx
+++ b/amharic/literature/AchirYeEthiopiaTarik-EthiopianEducationMinister/src/AchirYeEthiopiaTarik-EthiopianEducationMinister.docx
@@ -679,15 +679,30 @@
           <w:sz w:val="24"/>
           <w:lang w:val="am-ET"/>
         </w:rPr>
-        <w:t xml:space="preserve">ሀ. “--- የሀገራችንን ትምህርት ሳይማሩ የውጭ አገርን ዕውቀት እማራለሁ ማለት በድቡሽት ላይ ቤት </w:t>
-      </w:r>
-    </w:p>
-    <w:p>
-      <w:pPr>
-        <w:rPr>
-          <w:rFonts w:ascii="Abyssinica SIL" w:hAnsi="Abyssinica SIL" w:cs="Abyssinica SIL"/>
-          <w:sz w:val="24"/>
-          <w:lang w:val="am-ET"/>
+        <w:t xml:space="preserve">ሀ. </w:t>
+      </w:r>
+      <w:r>
+        <w:rPr>
+          <w:rFonts w:ascii="Abyssinica SIL" w:hAnsi="Abyssinica SIL" w:cs="Abyssinica SIL"/>
+          <w:sz w:val="24"/>
+          <w:lang w:val="am-ET"/>
+        </w:rPr>
+        <w:t>«</w:t>
+      </w:r>
+      <w:r>
+        <w:rPr>
+          <w:rFonts w:ascii="Abyssinica SIL" w:hAnsi="Abyssinica SIL" w:cs="Abyssinica SIL"/>
+          <w:sz w:val="24"/>
+          <w:lang w:val="am-ET"/>
+        </w:rPr>
+        <w:t xml:space="preserve">--- የሀገራችንን ትምህርት ሳይማሩ የውጭ አገርን ዕውቀት እማራለሁ ማለት በድቡሽት ላይ ቤት </w:t>
+      </w:r>
+    </w:p>
+    <w:p>
+      <w:pPr>
+        <w:rPr>
+          <w:rFonts w:ascii="Abyssinica SIL" w:hAnsi="Abyssinica SIL" w:cs="Abyssinica SIL"/>
+          <w:sz w:val="24"/>
         </w:rPr>
       </w:pPr>
       <w:r>
@@ -698,7 +713,15 @@
         </w:rPr>
         <w:lastRenderedPageBreak/>
         <w:tab/>
-        <w:t>እንደሠራው ሰው መሆን ነው ---“</w:t>
+        <w:t>እንደሠራው ሰው መሆን ነው</w:t>
+      </w:r>
+      <w:r>
+        <w:rPr>
+          <w:rFonts w:ascii="Abyssinica SIL" w:hAnsi="Abyssinica SIL" w:cs="Abyssinica SIL"/>
+          <w:sz w:val="24"/>
+          <w:lang w:val="am-ET"/>
+        </w:rPr>
+        <w:t xml:space="preserve"> ---»</w:t>
       </w:r>
     </w:p>
     <w:p>
@@ -783,7 +806,39 @@
           <w:lang w:val="am-ET"/>
         </w:rPr>
         <w:tab/>
-        <w:t xml:space="preserve">የአጻጻፍ መሠረት አንድ አጭር የኢትዮጵያ ታሪክ “ከንግሥተ ሳባ እስከ ዳግማዊ ምኒልክ” በሚል </w:t>
+        <w:t xml:space="preserve">የአጻጻፍ መሠረት አንድ አጭር የኢትዮጵያ ታሪክ </w:t>
+      </w:r>
+      <w:r>
+        <w:rPr>
+          <w:rFonts w:ascii="Abyssinica SIL" w:hAnsi="Abyssinica SIL" w:cs="Abyssinica SIL"/>
+          <w:sz w:val="24"/>
+          <w:lang w:val="am-ET"/>
+        </w:rPr>
+        <w:t>«</w:t>
+      </w:r>
+      <w:r>
+        <w:rPr>
+          <w:rFonts w:ascii="Abyssinica SIL" w:hAnsi="Abyssinica SIL" w:cs="Abyssinica SIL"/>
+          <w:sz w:val="24"/>
+          <w:lang w:val="am-ET"/>
+        </w:rPr>
+        <w:t>ከንግሥተ ሳባ እስከ ዳግማዊ ምኒልክ</w:t>
+      </w:r>
+      <w:r>
+        <w:rPr>
+          <w:rFonts w:ascii="Abyssinica SIL" w:hAnsi="Abyssinica SIL" w:cs="Abyssinica SIL"/>
+          <w:sz w:val="24"/>
+          <w:lang w:val="am-ET"/>
+        </w:rPr>
+        <w:t>»</w:t>
+      </w:r>
+      <w:r>
+        <w:rPr>
+          <w:rFonts w:ascii="Abyssinica SIL" w:hAnsi="Abyssinica SIL" w:cs="Abyssinica SIL"/>
+          <w:sz w:val="24"/>
+          <w:lang w:val="am-ET"/>
+        </w:rPr>
+        <w:t xml:space="preserve"> በሚል </w:t>
       </w:r>
       <w:r>
         <w:rPr>
@@ -3476,7 +3531,39 @@
           <w:sz w:val="24"/>
           <w:lang w:val="am-ET"/>
         </w:rPr>
-        <w:t xml:space="preserve"> እነሩም በቤተ ክህነት ታሪክ “ዘጠኙ ቅዱሳን” እየተባሉ ይከበራሉ</w:t>
+        <w:t xml:space="preserve"> እነሩም በቤተ ክህነት ታሪክ </w:t>
+      </w:r>
+      <w:r>
+        <w:rPr>
+          <w:rFonts w:ascii="Abyssinica SIL" w:hAnsi="Abyssinica SIL" w:cs="Abyssinica SIL"/>
+          <w:sz w:val="24"/>
+          <w:lang w:val="am-ET"/>
+        </w:rPr>
+        <w:t>«</w:t>
+      </w:r>
+      <w:r>
+        <w:rPr>
+          <w:rFonts w:ascii="Abyssinica SIL" w:hAnsi="Abyssinica SIL" w:cs="Abyssinica SIL"/>
+          <w:sz w:val="24"/>
+          <w:lang w:val="am-ET"/>
+        </w:rPr>
+        <w:t>ዘጠኙ ቅዱሳን</w:t>
+      </w:r>
+      <w:r>
+        <w:rPr>
+          <w:rFonts w:ascii="Abyssinica SIL" w:hAnsi="Abyssinica SIL" w:cs="Abyssinica SIL"/>
+          <w:sz w:val="24"/>
+          <w:lang w:val="am-ET"/>
+        </w:rPr>
+        <w:t>»</w:t>
+      </w:r>
+      <w:r>
+        <w:rPr>
+          <w:rFonts w:ascii="Abyssinica SIL" w:hAnsi="Abyssinica SIL" w:cs="Abyssinica SIL"/>
+          <w:sz w:val="24"/>
+          <w:lang w:val="am-ET"/>
+        </w:rPr>
+        <w:t xml:space="preserve"> እየተባሉ ይከበራሉ</w:t>
       </w:r>
       <w:r>
         <w:rPr>
@@ -4550,7 +4637,39 @@
           <w:sz w:val="24"/>
           <w:lang w:val="am-ET"/>
         </w:rPr>
-        <w:t xml:space="preserve"> ትርጉሙም “የሰላም አባት ማለት ነው” መጀመሪያ ክርስትናን</w:t>
+        <w:t xml:space="preserve"> ትርጉሙም </w:t>
+      </w:r>
+      <w:r>
+        <w:rPr>
+          <w:rFonts w:ascii="Abyssinica SIL" w:hAnsi="Abyssinica SIL" w:cs="Abyssinica SIL"/>
+          <w:sz w:val="24"/>
+          <w:lang w:val="am-ET"/>
+        </w:rPr>
+        <w:t>«</w:t>
+      </w:r>
+      <w:r>
+        <w:rPr>
+          <w:rFonts w:ascii="Abyssinica SIL" w:hAnsi="Abyssinica SIL" w:cs="Abyssinica SIL"/>
+          <w:sz w:val="24"/>
+          <w:lang w:val="am-ET"/>
+        </w:rPr>
+        <w:t>የሰላም አባት ማለት ነው</w:t>
+      </w:r>
+      <w:r>
+        <w:rPr>
+          <w:rFonts w:ascii="Abyssinica SIL" w:hAnsi="Abyssinica SIL" w:cs="Abyssinica SIL"/>
+          <w:sz w:val="24"/>
+          <w:lang w:val="am-ET"/>
+        </w:rPr>
+        <w:t>»</w:t>
+      </w:r>
+      <w:r>
+        <w:rPr>
+          <w:rFonts w:ascii="Abyssinica SIL" w:hAnsi="Abyssinica SIL" w:cs="Abyssinica SIL"/>
+          <w:sz w:val="24"/>
+          <w:lang w:val="am-ET"/>
+        </w:rPr>
+        <w:t xml:space="preserve"> መጀመሪያ ክርስትናን</w:t>
       </w:r>
       <w:r>
         <w:rPr>
@@ -12502,15 +12621,49 @@
           <w:sz w:val="24"/>
           <w:lang w:val="am-ET"/>
         </w:rPr>
-        <w:t xml:space="preserve"> ከዚህም በኋላ የአሽከራቸውን የገብርዬን ሞት እያሰላደሉ “እኔ ቴዎድሮስ </w:t>
-      </w:r>
-      <w:r>
-        <w:rPr>
-          <w:rFonts w:ascii="Abyssinica SIL" w:hAnsi="Abyssinica SIL" w:cs="Abyssinica SIL"/>
-          <w:sz w:val="24"/>
-          <w:lang w:val="am-ET"/>
-        </w:rPr>
-        <w:t>እንጂ ለጠላት አሳልፌ ከምስጥ ራሴን በራሴ ድል ማድረግ እወዳለሁ” ሲሉ ተናግረው ሽጉጣቸውን ጠጥተው አረፉ</w:t>
+        <w:t xml:space="preserve"> ከዚህም በኋላ የአሽከራቸውን የገብርዬን ሞት እያሰላደሉ </w:t>
+      </w:r>
+      <w:bookmarkStart w:id="0" w:name="_GoBack"/>
+      <w:r>
+        <w:rPr>
+          <w:rFonts w:ascii="Abyssinica SIL" w:hAnsi="Abyssinica SIL" w:cs="Abyssinica SIL"/>
+          <w:sz w:val="24"/>
+          <w:lang w:val="am-ET"/>
+        </w:rPr>
+        <w:t>«</w:t>
+      </w:r>
+      <w:bookmarkEnd w:id="0"/>
+      <w:r>
+        <w:rPr>
+          <w:rFonts w:ascii="Abyssinica SIL" w:hAnsi="Abyssinica SIL" w:cs="Abyssinica SIL"/>
+          <w:sz w:val="24"/>
+          <w:lang w:val="am-ET"/>
+        </w:rPr>
+        <w:t xml:space="preserve">እኔ ቴዎድሮስ </w:t>
+      </w:r>
+      <w:r>
+        <w:rPr>
+          <w:rFonts w:ascii="Abyssinica SIL" w:hAnsi="Abyssinica SIL" w:cs="Abyssinica SIL"/>
+          <w:sz w:val="24"/>
+          <w:lang w:val="am-ET"/>
+        </w:rPr>
+        <w:t>እንጂ ለጠላት አሳልፌ ከምስጥ ራሴን በራሴ ድል ማድረግ እወዳለሁ</w:t>
+      </w:r>
+      <w:r>
+        <w:rPr>
+          <w:rFonts w:ascii="Abyssinica SIL" w:hAnsi="Abyssinica SIL" w:cs="Abyssinica SIL"/>
+          <w:sz w:val="24"/>
+          <w:lang w:val="am-ET"/>
+        </w:rPr>
+        <w:t>»</w:t>
+      </w:r>
+      <w:r>
+        <w:rPr>
+          <w:rFonts w:ascii="Abyssinica SIL" w:hAnsi="Abyssinica SIL" w:cs="Abyssinica SIL"/>
+          <w:sz w:val="24"/>
+          <w:lang w:val="am-ET"/>
+        </w:rPr>
+        <w:t xml:space="preserve"> ሲሉ ተናግረው ሽጉጣቸውን ጠጥተው አረፉ</w:t>
       </w:r>
       <w:r>
         <w:rPr>
@@ -15614,8 +15767,6 @@
           <w:rFonts w:ascii="Abyssinica SIL" w:hAnsi="Abyssinica SIL" w:cs="Abyssinica SIL"/>
         </w:rPr>
       </w:pPr>
-      <w:bookmarkStart w:id="0" w:name="_GoBack"/>
-      <w:bookmarkEnd w:id="0"/>
     </w:p>
     <w:sectPr>
       <w:pgSz w:w="12240" w:h="15840"/>

</xml_diff>